<commit_message>
karakter ve kişilikleri bitti
</commit_message>
<xml_diff>
--- a/scenario/word.docx
+++ b/scenario/word.docx
@@ -232,6 +232,81 @@
         </w:rPr>
         <w:t xml:space="preserve"> (Derya’nın eski kocası): Uzun boy, esmer, kilolu, kahverengi gözlü/</w:t>
       </w:r>
+      <w:r>
+        <w:rPr>
+          <w:color w:val="000000" w:themeColor="text1"/>
+        </w:rPr>
+        <w:t xml:space="preserve"> bipolar, ailesine bağlı değil, </w:t>
+      </w:r>
+      <w:r>
+        <w:rPr>
+          <w:color w:val="000000" w:themeColor="text1"/>
+        </w:rPr>
+        <w:t>yavşak</w:t>
+      </w:r>
+    </w:p>
+    <w:p>
+      <w:pPr>
+        <w:rPr>
+          <w:color w:val="000000" w:themeColor="text1"/>
+        </w:rPr>
+      </w:pPr>
+      <w:r>
+        <w:rPr>
+          <w:color w:val="000000" w:themeColor="text1"/>
+        </w:rPr>
+        <w:t>Yusuf Kılıç (</w:t>
+      </w:r>
+      <w:r>
+        <w:rPr>
+          <w:color w:val="000000" w:themeColor="text1"/>
+        </w:rPr>
+        <w:t>İlayda’nın iş arkadaşı): Kısa boy, sarışın, orta kilo, ela gözlü/ işkolik, hırslı, zengin, eczacı</w:t>
+      </w:r>
+      <w:r>
+        <w:rPr>
+          <w:color w:val="000000" w:themeColor="text1"/>
+        </w:rPr>
+        <w:t xml:space="preserve"> </w:t>
+      </w:r>
+    </w:p>
+    <w:p>
+      <w:pPr>
+        <w:rPr>
+          <w:color w:val="000000" w:themeColor="text1"/>
+        </w:rPr>
+      </w:pPr>
+      <w:r>
+        <w:rPr>
+          <w:color w:val="000000" w:themeColor="text1"/>
+        </w:rPr>
+        <w:t>Emrah Genç (Hande’nin iş arkadaşı): Uzun boy, esmer, orta kilo, kahverengi gözlü/ hırslı, gergin, zengin, kıskanç</w:t>
+      </w:r>
+      <w:r>
+        <w:rPr>
+          <w:color w:val="000000" w:themeColor="text1"/>
+        </w:rPr>
+        <w:t>, bankacı</w:t>
+      </w:r>
+    </w:p>
+    <w:p>
+      <w:pPr>
+        <w:rPr>
+          <w:color w:val="000000" w:themeColor="text1"/>
+        </w:rPr>
+      </w:pPr>
+      <w:r>
+        <w:rPr>
+          <w:color w:val="000000" w:themeColor="text1"/>
+        </w:rPr>
+        <w:t xml:space="preserve">Pelin Yılmaz (Derya’nın iş arkadaşı): Orta boy, kızıl, zayıf, yeşil gözlü/ egolu, </w:t>
+      </w:r>
+      <w:r>
+        <w:rPr>
+          <w:color w:val="000000" w:themeColor="text1"/>
+        </w:rPr>
+        <w:t>paragöz, morgda çalışıyor, hırslı</w:t>
+      </w:r>
     </w:p>
     <w:p>
       <w:pPr>
@@ -251,7 +326,134 @@
       <w:r>
         <w:t>Hande Yalçın:</w:t>
       </w:r>
-    </w:p>
+      <w:r>
+        <w:t xml:space="preserve"> Orta boylu, kumral, orta kilo, kahverengi gözlü, boynunda ben var/ herkese kolay inanır, </w:t>
+      </w:r>
+      <w:r>
+        <w:tab/>
+        <w:t>kırılgan, ailesine bağlı, kız kardeşiyle çok anlaşamıyorlar</w:t>
+      </w:r>
+    </w:p>
+    <w:p>
+      <w:r>
+        <w:t xml:space="preserve">İlayda Pınar: Uzun boylu, esmer, orta kilo, kahverengi gözlü, boynunda ben var/ gergin, saf, annesi öldükten sonra durgunlaşmış, </w:t>
+      </w:r>
+    </w:p>
+    <w:p>
+      <w:r>
+        <w:t xml:space="preserve">Derya </w:t>
+      </w:r>
+      <w:proofErr w:type="spellStart"/>
+      <w:r>
+        <w:t>Alkılıç</w:t>
+      </w:r>
+      <w:proofErr w:type="spellEnd"/>
+      <w:r>
+        <w:t>: Kısa boylu, kumral, zayıf, yeşil gözlü, boynunda ben var/</w:t>
+      </w:r>
+      <w:r>
+        <w:t xml:space="preserve"> çok kırılgan, neşeli, ailesiyle çok bir bağı yok.</w:t>
+      </w:r>
+    </w:p>
+    <w:p/>
+    <w:p>
+      <w:pPr>
+        <w:pStyle w:val="Balk1"/>
+        <w:rPr>
+          <w:color w:val="EE0000"/>
+        </w:rPr>
+      </w:pPr>
+      <w:r>
+        <w:rPr>
+          <w:color w:val="EE0000"/>
+        </w:rPr>
+        <w:t>İŞ YERİNDEKİ KİŞİLERİN GÖRÜNÜŞ VE KARAKTERLERİ</w:t>
+      </w:r>
+    </w:p>
+    <w:p>
+      <w:r>
+        <w:t>Can Erdem</w:t>
+      </w:r>
+      <w:r>
+        <w:t xml:space="preserve"> (</w:t>
+      </w:r>
+      <w:r>
+        <w:t>Emniyet Müdür</w:t>
+      </w:r>
+      <w:r>
+        <w:t>ü</w:t>
+      </w:r>
+      <w:r>
+        <w:t>): Uzun boy, esmer, orta kilo, kahverengi gözlü/ işkolik, çalışkan, zengin, memnuniyetsiz</w:t>
+      </w:r>
+    </w:p>
+    <w:p>
+      <w:r>
+        <w:t xml:space="preserve"> Ömür Kara (</w:t>
+      </w:r>
+      <w:r>
+        <w:t>siber güvenlik uzmanı</w:t>
+      </w:r>
+      <w:r>
+        <w:t>): Kısa boylu, zayıf, kumral, kahverengi gözlü/ saf, umursamaz, durgun</w:t>
+      </w:r>
+    </w:p>
+    <w:p>
+      <w:r>
+        <w:lastRenderedPageBreak/>
+        <w:t>Cihan Ata (</w:t>
+      </w:r>
+      <w:r>
+        <w:t>komiser</w:t>
+      </w:r>
+      <w:r>
+        <w:t>)</w:t>
+      </w:r>
+      <w:r>
+        <w:t>:</w:t>
+      </w:r>
+      <w:r>
+        <w:t xml:space="preserve"> </w:t>
+      </w:r>
+      <w:r>
+        <w:t>Uzun boy, kumral, orta kilo, gözlüklü, kıvırcık/ zeki, ana karakterle işe girmeden önce olan sıkı bir arkadaşlıkları var, dikkatli, sorumluluk sahibi</w:t>
+      </w:r>
+    </w:p>
+    <w:p>
+      <w:r>
+        <w:t xml:space="preserve">Berk </w:t>
+      </w:r>
+      <w:r>
+        <w:t xml:space="preserve">Özgür (Olay yeri </w:t>
+      </w:r>
+      <w:r>
+        <w:t>uzmanı): orta boy, esmer, orta kilo, kahverengi gözlü/ işkolik, çok konuşkan, zeki</w:t>
+      </w:r>
+    </w:p>
+    <w:p>
+      <w:r>
+        <w:t>Özge Şahin</w:t>
+      </w:r>
+      <w:r>
+        <w:t xml:space="preserve"> </w:t>
+      </w:r>
+      <w:r>
+        <w:t>(Adli psikolog): Kısa boy, sarışın, orta kilo, yeşil göz</w:t>
+      </w:r>
+      <w:r>
+        <w:t>lü</w:t>
+      </w:r>
+      <w:r>
+        <w:t xml:space="preserve"> </w:t>
+      </w:r>
+      <w:r>
+        <w:t xml:space="preserve">/ dikkatli, neşeli, </w:t>
+      </w:r>
+      <w:r>
+        <w:t>zeki</w:t>
+      </w:r>
+    </w:p>
+    <w:p/>
     <w:sectPr>
       <w:pgSz w:w="11906" w:h="16838"/>
       <w:pgMar w:top="1417" w:right="1417" w:bottom="1417" w:left="1417" w:header="708" w:footer="708" w:gutter="0"/>

</xml_diff>

<commit_message>
feat(scenario): end of characters
</commit_message>
<xml_diff>
--- a/scenario/word.docx
+++ b/scenario/word.docx
@@ -232,6 +232,81 @@
         </w:rPr>
         <w:t xml:space="preserve"> (Derya’nın eski kocası): Uzun boy, esmer, kilolu, kahverengi gözlü/</w:t>
       </w:r>
+      <w:r>
+        <w:rPr>
+          <w:color w:val="000000" w:themeColor="text1"/>
+        </w:rPr>
+        <w:t xml:space="preserve"> bipolar, ailesine bağlı değil, </w:t>
+      </w:r>
+      <w:r>
+        <w:rPr>
+          <w:color w:val="000000" w:themeColor="text1"/>
+        </w:rPr>
+        <w:t>yavşak</w:t>
+      </w:r>
+    </w:p>
+    <w:p>
+      <w:pPr>
+        <w:rPr>
+          <w:color w:val="000000" w:themeColor="text1"/>
+        </w:rPr>
+      </w:pPr>
+      <w:r>
+        <w:rPr>
+          <w:color w:val="000000" w:themeColor="text1"/>
+        </w:rPr>
+        <w:t>Yusuf Kılıç (</w:t>
+      </w:r>
+      <w:r>
+        <w:rPr>
+          <w:color w:val="000000" w:themeColor="text1"/>
+        </w:rPr>
+        <w:t>İlayda’nın iş arkadaşı): Kısa boy, sarışın, orta kilo, ela gözlü/ işkolik, hırslı, zengin, eczacı</w:t>
+      </w:r>
+      <w:r>
+        <w:rPr>
+          <w:color w:val="000000" w:themeColor="text1"/>
+        </w:rPr>
+        <w:t xml:space="preserve"> </w:t>
+      </w:r>
+    </w:p>
+    <w:p>
+      <w:pPr>
+        <w:rPr>
+          <w:color w:val="000000" w:themeColor="text1"/>
+        </w:rPr>
+      </w:pPr>
+      <w:r>
+        <w:rPr>
+          <w:color w:val="000000" w:themeColor="text1"/>
+        </w:rPr>
+        <w:t>Emrah Genç (Hande’nin iş arkadaşı): Uzun boy, esmer, orta kilo, kahverengi gözlü/ hırslı, gergin, zengin, kıskanç</w:t>
+      </w:r>
+      <w:r>
+        <w:rPr>
+          <w:color w:val="000000" w:themeColor="text1"/>
+        </w:rPr>
+        <w:t>, bankacı</w:t>
+      </w:r>
+    </w:p>
+    <w:p>
+      <w:pPr>
+        <w:rPr>
+          <w:color w:val="000000" w:themeColor="text1"/>
+        </w:rPr>
+      </w:pPr>
+      <w:r>
+        <w:rPr>
+          <w:color w:val="000000" w:themeColor="text1"/>
+        </w:rPr>
+        <w:t xml:space="preserve">Pelin Yılmaz (Derya’nın iş arkadaşı): Orta boy, kızıl, zayıf, yeşil gözlü/ egolu, </w:t>
+      </w:r>
+      <w:r>
+        <w:rPr>
+          <w:color w:val="000000" w:themeColor="text1"/>
+        </w:rPr>
+        <w:t>paragöz, morgda çalışıyor, hırslı</w:t>
+      </w:r>
     </w:p>
     <w:p>
       <w:pPr>
@@ -251,7 +326,134 @@
       <w:r>
         <w:t>Hande Yalçın:</w:t>
       </w:r>
-    </w:p>
+      <w:r>
+        <w:t xml:space="preserve"> Orta boylu, kumral, orta kilo, kahverengi gözlü, boynunda ben var/ herkese kolay inanır, </w:t>
+      </w:r>
+      <w:r>
+        <w:tab/>
+        <w:t>kırılgan, ailesine bağlı, kız kardeşiyle çok anlaşamıyorlar</w:t>
+      </w:r>
+    </w:p>
+    <w:p>
+      <w:r>
+        <w:t xml:space="preserve">İlayda Pınar: Uzun boylu, esmer, orta kilo, kahverengi gözlü, boynunda ben var/ gergin, saf, annesi öldükten sonra durgunlaşmış, </w:t>
+      </w:r>
+    </w:p>
+    <w:p>
+      <w:r>
+        <w:t xml:space="preserve">Derya </w:t>
+      </w:r>
+      <w:proofErr w:type="spellStart"/>
+      <w:r>
+        <w:t>Alkılıç</w:t>
+      </w:r>
+      <w:proofErr w:type="spellEnd"/>
+      <w:r>
+        <w:t>: Kısa boylu, kumral, zayıf, yeşil gözlü, boynunda ben var/</w:t>
+      </w:r>
+      <w:r>
+        <w:t xml:space="preserve"> çok kırılgan, neşeli, ailesiyle çok bir bağı yok.</w:t>
+      </w:r>
+    </w:p>
+    <w:p/>
+    <w:p>
+      <w:pPr>
+        <w:pStyle w:val="Balk1"/>
+        <w:rPr>
+          <w:color w:val="EE0000"/>
+        </w:rPr>
+      </w:pPr>
+      <w:r>
+        <w:rPr>
+          <w:color w:val="EE0000"/>
+        </w:rPr>
+        <w:t>İŞ YERİNDEKİ KİŞİLERİN GÖRÜNÜŞ VE KARAKTERLERİ</w:t>
+      </w:r>
+    </w:p>
+    <w:p>
+      <w:r>
+        <w:t>Can Erdem</w:t>
+      </w:r>
+      <w:r>
+        <w:t xml:space="preserve"> (</w:t>
+      </w:r>
+      <w:r>
+        <w:t>Emniyet Müdür</w:t>
+      </w:r>
+      <w:r>
+        <w:t>ü</w:t>
+      </w:r>
+      <w:r>
+        <w:t>): Uzun boy, esmer, orta kilo, kahverengi gözlü/ işkolik, çalışkan, zengin, memnuniyetsiz</w:t>
+      </w:r>
+    </w:p>
+    <w:p>
+      <w:r>
+        <w:t xml:space="preserve"> Ömür Kara (</w:t>
+      </w:r>
+      <w:r>
+        <w:t>siber güvenlik uzmanı</w:t>
+      </w:r>
+      <w:r>
+        <w:t>): Kısa boylu, zayıf, kumral, kahverengi gözlü/ saf, umursamaz, durgun</w:t>
+      </w:r>
+    </w:p>
+    <w:p>
+      <w:r>
+        <w:lastRenderedPageBreak/>
+        <w:t>Cihan Ata (</w:t>
+      </w:r>
+      <w:r>
+        <w:t>komiser</w:t>
+      </w:r>
+      <w:r>
+        <w:t>)</w:t>
+      </w:r>
+      <w:r>
+        <w:t>:</w:t>
+      </w:r>
+      <w:r>
+        <w:t xml:space="preserve"> </w:t>
+      </w:r>
+      <w:r>
+        <w:t>Uzun boy, kumral, orta kilo, gözlüklü, kıvırcık/ zeki, ana karakterle işe girmeden önce olan sıkı bir arkadaşlıkları var, dikkatli, sorumluluk sahibi</w:t>
+      </w:r>
+    </w:p>
+    <w:p>
+      <w:r>
+        <w:t xml:space="preserve">Berk </w:t>
+      </w:r>
+      <w:r>
+        <w:t xml:space="preserve">Özgür (Olay yeri </w:t>
+      </w:r>
+      <w:r>
+        <w:t>uzmanı): orta boy, esmer, orta kilo, kahverengi gözlü/ işkolik, çok konuşkan, zeki</w:t>
+      </w:r>
+    </w:p>
+    <w:p>
+      <w:r>
+        <w:t>Özge Şahin</w:t>
+      </w:r>
+      <w:r>
+        <w:t xml:space="preserve"> </w:t>
+      </w:r>
+      <w:r>
+        <w:t>(Adli psikolog): Kısa boy, sarışın, orta kilo, yeşil göz</w:t>
+      </w:r>
+      <w:r>
+        <w:t>lü</w:t>
+      </w:r>
+      <w:r>
+        <w:t xml:space="preserve"> </w:t>
+      </w:r>
+      <w:r>
+        <w:t xml:space="preserve">/ dikkatli, neşeli, </w:t>
+      </w:r>
+      <w:r>
+        <w:t>zeki</w:t>
+      </w:r>
+    </w:p>
+    <w:p/>
     <w:sectPr>
       <w:pgSz w:w="11906" w:h="16838"/>
       <w:pgMar w:top="1417" w:right="1417" w:bottom="1417" w:left="1417" w:header="708" w:footer="708" w:gutter="0"/>

</xml_diff>